<commit_message>
Add Iindex and Iindexset
</commit_message>
<xml_diff>
--- a/documentation/ES - Standard.docx
+++ b/documentation/ES - Standard.docx
@@ -10017,15 +10017,7 @@
         </w:numPr>
       </w:pPr>
       <w:r>
-        <w:t xml:space="preserve">Partager et développer collectivement un ensemble de connecteurs open-source </w:t>
-      </w:r>
-      <w:proofErr w:type="gramStart"/>
-      <w:r>
-        <w:t>répondant</w:t>
-      </w:r>
-      <w:proofErr w:type="gramEnd"/>
-      <w:r>
-        <w:t xml:space="preserve"> à toutes les situations (plateforme)</w:t>
+        <w:t>Partager et développer collectivement un ensemble de connecteurs open-source répondant à toutes les situations (plateforme)</w:t>
       </w:r>
     </w:p>
     <w:p>
@@ -10383,6 +10375,9 @@
         <w:t>Interopérabilité</w:t>
       </w:r>
       <w:bookmarkEnd w:id="6"/>
+      <w:r>
+        <w:t xml:space="preserve"> des données environnementales</w:t>
+      </w:r>
     </w:p>
     <w:p>
       <w:pPr>
@@ -10397,6 +10392,45 @@
           <w:iCs/>
         </w:rPr>
         <w:t>« L'interopérabilité est la capacité que possède un produit ou un système, dont les interfaces sont intégralement connues, à fonctionner avec d'autres produits ou systèmes existants ou futurs et ce sans restriction d'accès ou de mise en œuvre. »</w:t>
+      </w:r>
+      <w:r>
+        <w:rPr>
+          <w:i/>
+          <w:iCs/>
+        </w:rPr>
+        <w:t xml:space="preserve"> (</w:t>
+      </w:r>
+      <w:proofErr w:type="gramStart"/>
+      <w:r>
+        <w:rPr>
+          <w:i/>
+          <w:iCs/>
+        </w:rPr>
+        <w:t>définition</w:t>
+      </w:r>
+      <w:proofErr w:type="gramEnd"/>
+      <w:r>
+        <w:rPr>
+          <w:i/>
+          <w:iCs/>
+        </w:rPr>
+        <w:t xml:space="preserve"> </w:t>
+      </w:r>
+      <w:proofErr w:type="spellStart"/>
+      <w:r>
+        <w:rPr>
+          <w:i/>
+          <w:iCs/>
+        </w:rPr>
+        <w:t>Wikipedia</w:t>
+      </w:r>
+      <w:proofErr w:type="spellEnd"/>
+      <w:r>
+        <w:rPr>
+          <w:i/>
+          <w:iCs/>
+        </w:rPr>
+        <w:t>)</w:t>
       </w:r>
     </w:p>
     <w:p>
@@ -10461,6 +10495,73 @@
     </w:p>
     <w:p>
       <w:pPr>
+        <w:spacing w:after="0"/>
+      </w:pPr>
+    </w:p>
+    <w:p>
+      <w:pPr>
+        <w:spacing w:after="0"/>
+      </w:pPr>
+      <w:r>
+        <w:t xml:space="preserve">Deux autres niveaux </w:t>
+      </w:r>
+      <w:r>
+        <w:t>externes</w:t>
+      </w:r>
+      <w:r>
+        <w:t xml:space="preserve"> </w:t>
+      </w:r>
+      <w:r>
+        <w:t xml:space="preserve">complètent cette </w:t>
+      </w:r>
+      <w:r>
+        <w:t>décomposition :</w:t>
+      </w:r>
+    </w:p>
+    <w:p>
+      <w:pPr>
+        <w:pStyle w:val="Paragraphedeliste"/>
+        <w:numPr>
+          <w:ilvl w:val="0"/>
+          <w:numId w:val="67"/>
+        </w:numPr>
+        <w:spacing w:after="0"/>
+      </w:pPr>
+      <w:r>
+        <w:t>Niveau organisationnel</w:t>
+      </w:r>
+    </w:p>
+    <w:p>
+      <w:pPr>
+        <w:pStyle w:val="Paragraphedeliste"/>
+        <w:numPr>
+          <w:ilvl w:val="0"/>
+          <w:numId w:val="67"/>
+        </w:numPr>
+        <w:spacing w:after="0"/>
+      </w:pPr>
+      <w:r>
+        <w:t>Niveau légal</w:t>
+      </w:r>
+    </w:p>
+    <w:p>
+      <w:pPr>
+        <w:spacing w:after="0"/>
+      </w:pPr>
+    </w:p>
+    <w:p>
+      <w:pPr>
+        <w:spacing w:after="0"/>
+      </w:pPr>
+      <w:r>
+        <w:t>Dans ce chapitre</w:t>
+      </w:r>
+      <w:r>
+        <w:t>, seuls les trois premiers niveaux sont abordés.</w:t>
+      </w:r>
+    </w:p>
+    <w:p>
+      <w:pPr>
         <w:pStyle w:val="Titre2"/>
       </w:pPr>
       <w:bookmarkStart w:id="7" w:name="_Toc98189655"/>
@@ -10527,7 +10628,13 @@
         <w:t>Il s’agit donc d’</w:t>
       </w:r>
       <w:r>
-        <w:t>un existant à prendre en compte.</w:t>
+        <w:t>un existant à prendre en compte</w:t>
+      </w:r>
+      <w:r>
+        <w:t xml:space="preserve"> (contrainte)</w:t>
+      </w:r>
+      <w:r>
+        <w:t>.</w:t>
       </w:r>
     </w:p>
     <w:p>
@@ -10632,7 +10739,13 @@
         <w:t>niveau où l’on se situe dans la ch</w:t>
       </w:r>
       <w:r>
-        <w:t>aîne de traitement des données environnementale (</w:t>
+        <w:t>aîne de traitement des données environnementale</w:t>
+      </w:r>
+      <w:r>
+        <w:t>s</w:t>
+      </w:r>
+      <w:r>
+        <w:t xml:space="preserve"> (</w:t>
       </w:r>
       <w:proofErr w:type="spellStart"/>
       <w:r>
@@ -10718,6 +10831,7 @@
         </w:numPr>
       </w:pPr>
       <w:r>
+        <w:lastRenderedPageBreak/>
         <w:t>Plusieurs types de réseaux : p</w:t>
       </w:r>
       <w:r>
@@ -10802,7 +10916,6 @@
         </w:numPr>
       </w:pPr>
       <w:r>
-        <w:lastRenderedPageBreak/>
         <w:t xml:space="preserve">Production </w:t>
       </w:r>
       <w:r>
@@ -11374,6 +11487,7 @@
         </w:numPr>
       </w:pPr>
       <w:r>
+        <w:lastRenderedPageBreak/>
         <w:t>Le mode d’obtention de la donnée</w:t>
       </w:r>
     </w:p>
@@ -11436,7 +11550,6 @@
         </w:numPr>
       </w:pPr>
       <w:r>
-        <w:lastRenderedPageBreak/>
         <w:t>Analyse</w:t>
       </w:r>
       <w:r>
@@ -11840,6 +11953,7 @@
         </w:numPr>
       </w:pPr>
       <w:r>
+        <w:lastRenderedPageBreak/>
         <w:t>La dimension spatiale est représentée par les coordonnées géographiques</w:t>
       </w:r>
       <w:r>
@@ -11890,11 +12004,7 @@
         <w:t xml:space="preserve">fuseaux horaires. </w:t>
       </w:r>
       <w:r>
-        <w:t xml:space="preserve">Les </w:t>
-      </w:r>
-      <w:r>
-        <w:lastRenderedPageBreak/>
-        <w:t>intervalles</w:t>
+        <w:t>Les intervalles</w:t>
       </w:r>
       <w:r>
         <w:t>,</w:t>
@@ -12309,6 +12419,7 @@
         </w:numPr>
       </w:pPr>
       <w:r>
+        <w:lastRenderedPageBreak/>
         <w:t>LoRa, Sigfox</w:t>
       </w:r>
       <w:r>
@@ -12355,7 +12466,6 @@
         </w:numPr>
       </w:pPr>
       <w:r>
-        <w:lastRenderedPageBreak/>
         <w:t>Réseaux TCP/IP</w:t>
       </w:r>
       <w:r>
@@ -12739,6 +12849,7 @@
         </w:numPr>
       </w:pPr>
       <w:r>
+        <w:lastRenderedPageBreak/>
         <w:t>Base de données No</w:t>
       </w:r>
       <w:r>
@@ -12784,7 +12895,6 @@
         </w:numPr>
       </w:pPr>
       <w:r>
-        <w:lastRenderedPageBreak/>
         <w:t>Les connecteurs de stockage disposent donc :</w:t>
       </w:r>
     </w:p>
@@ -13274,6 +13384,7 @@
           <w:i/>
           <w:iCs/>
         </w:rPr>
+        <w:lastRenderedPageBreak/>
         <w:t xml:space="preserve">Aujourd’hui, </w:t>
       </w:r>
       <w:r>
@@ -13317,7 +13428,6 @@
         <w:rPr>
           <w:noProof/>
         </w:rPr>
-        <w:lastRenderedPageBreak/>
         <w:drawing>
           <wp:anchor distT="0" distB="0" distL="114300" distR="114300" simplePos="0" relativeHeight="251658251" behindDoc="1" locked="0" layoutInCell="1" allowOverlap="1" wp14:anchorId="6E2F6813" wp14:editId="2B78D7E8">
             <wp:simplePos x="0" y="0"/>
@@ -18862,15 +18972,7 @@
         <w:t xml:space="preserve">est associée à un </w:t>
       </w:r>
       <w:r>
-        <w:t xml:space="preserve">objet </w:t>
-      </w:r>
-      <w:proofErr w:type="spellStart"/>
-      <w:r>
-        <w:t>Ilist</w:t>
-      </w:r>
-      <w:proofErr w:type="spellEnd"/>
-      <w:r>
-        <w:t xml:space="preserve"> </w:t>
+        <w:t xml:space="preserve">objet Ilist </w:t>
       </w:r>
       <w:r>
         <w:t>re</w:t>
@@ -19041,12 +19143,10 @@
           <w:numId w:val="33"/>
         </w:numPr>
       </w:pPr>
-      <w:proofErr w:type="spellStart"/>
       <w:proofErr w:type="gramStart"/>
       <w:r>
         <w:t>ilist</w:t>
       </w:r>
-      <w:proofErr w:type="spellEnd"/>
       <w:proofErr w:type="gramEnd"/>
       <w:r>
         <w:t xml:space="preserve"> : </w:t>
@@ -19156,12 +19256,10 @@
         <w:pStyle w:val="Titre3"/>
       </w:pPr>
       <w:bookmarkStart w:id="33" w:name="_Toc98189680"/>
-      <w:proofErr w:type="spellStart"/>
       <w:r>
         <w:t>Ilist</w:t>
       </w:r>
       <w:bookmarkEnd w:id="33"/>
-      <w:proofErr w:type="spellEnd"/>
     </w:p>
     <w:p>
       <w:r>
@@ -36795,6 +36893,119 @@
     </w:lvl>
   </w:abstractNum>
   <w:abstractNum w:abstractNumId="41" w15:restartNumberingAfterBreak="0">
+    <w:nsid w:val="606B37BB"/>
+    <w:multiLevelType w:val="hybridMultilevel"/>
+    <w:tmpl w:val="8F9E1ACC"/>
+    <w:lvl w:ilvl="0" w:tplc="040C0001">
+      <w:start w:val="1"/>
+      <w:numFmt w:val="bullet"/>
+      <w:lvlText w:val=""/>
+      <w:lvlJc w:val="left"/>
+      <w:pPr>
+        <w:ind w:left="720" w:hanging="360"/>
+      </w:pPr>
+      <w:rPr>
+        <w:rFonts w:ascii="Symbol" w:hAnsi="Symbol" w:hint="default"/>
+      </w:rPr>
+    </w:lvl>
+    <w:lvl w:ilvl="1" w:tplc="040C0003" w:tentative="1">
+      <w:start w:val="1"/>
+      <w:numFmt w:val="bullet"/>
+      <w:lvlText w:val="o"/>
+      <w:lvlJc w:val="left"/>
+      <w:pPr>
+        <w:ind w:left="1440" w:hanging="360"/>
+      </w:pPr>
+      <w:rPr>
+        <w:rFonts w:ascii="Courier New" w:hAnsi="Courier New" w:cs="Courier New" w:hint="default"/>
+      </w:rPr>
+    </w:lvl>
+    <w:lvl w:ilvl="2" w:tplc="040C0005" w:tentative="1">
+      <w:start w:val="1"/>
+      <w:numFmt w:val="bullet"/>
+      <w:lvlText w:val=""/>
+      <w:lvlJc w:val="left"/>
+      <w:pPr>
+        <w:ind w:left="2160" w:hanging="360"/>
+      </w:pPr>
+      <w:rPr>
+        <w:rFonts w:ascii="Wingdings" w:hAnsi="Wingdings" w:hint="default"/>
+      </w:rPr>
+    </w:lvl>
+    <w:lvl w:ilvl="3" w:tplc="040C0001" w:tentative="1">
+      <w:start w:val="1"/>
+      <w:numFmt w:val="bullet"/>
+      <w:lvlText w:val=""/>
+      <w:lvlJc w:val="left"/>
+      <w:pPr>
+        <w:ind w:left="2880" w:hanging="360"/>
+      </w:pPr>
+      <w:rPr>
+        <w:rFonts w:ascii="Symbol" w:hAnsi="Symbol" w:hint="default"/>
+      </w:rPr>
+    </w:lvl>
+    <w:lvl w:ilvl="4" w:tplc="040C0003" w:tentative="1">
+      <w:start w:val="1"/>
+      <w:numFmt w:val="bullet"/>
+      <w:lvlText w:val="o"/>
+      <w:lvlJc w:val="left"/>
+      <w:pPr>
+        <w:ind w:left="3600" w:hanging="360"/>
+      </w:pPr>
+      <w:rPr>
+        <w:rFonts w:ascii="Courier New" w:hAnsi="Courier New" w:cs="Courier New" w:hint="default"/>
+      </w:rPr>
+    </w:lvl>
+    <w:lvl w:ilvl="5" w:tplc="040C0005" w:tentative="1">
+      <w:start w:val="1"/>
+      <w:numFmt w:val="bullet"/>
+      <w:lvlText w:val=""/>
+      <w:lvlJc w:val="left"/>
+      <w:pPr>
+        <w:ind w:left="4320" w:hanging="360"/>
+      </w:pPr>
+      <w:rPr>
+        <w:rFonts w:ascii="Wingdings" w:hAnsi="Wingdings" w:hint="default"/>
+      </w:rPr>
+    </w:lvl>
+    <w:lvl w:ilvl="6" w:tplc="040C0001" w:tentative="1">
+      <w:start w:val="1"/>
+      <w:numFmt w:val="bullet"/>
+      <w:lvlText w:val=""/>
+      <w:lvlJc w:val="left"/>
+      <w:pPr>
+        <w:ind w:left="5040" w:hanging="360"/>
+      </w:pPr>
+      <w:rPr>
+        <w:rFonts w:ascii="Symbol" w:hAnsi="Symbol" w:hint="default"/>
+      </w:rPr>
+    </w:lvl>
+    <w:lvl w:ilvl="7" w:tplc="040C0003" w:tentative="1">
+      <w:start w:val="1"/>
+      <w:numFmt w:val="bullet"/>
+      <w:lvlText w:val="o"/>
+      <w:lvlJc w:val="left"/>
+      <w:pPr>
+        <w:ind w:left="5760" w:hanging="360"/>
+      </w:pPr>
+      <w:rPr>
+        <w:rFonts w:ascii="Courier New" w:hAnsi="Courier New" w:cs="Courier New" w:hint="default"/>
+      </w:rPr>
+    </w:lvl>
+    <w:lvl w:ilvl="8" w:tplc="040C0005" w:tentative="1">
+      <w:start w:val="1"/>
+      <w:numFmt w:val="bullet"/>
+      <w:lvlText w:val=""/>
+      <w:lvlJc w:val="left"/>
+      <w:pPr>
+        <w:ind w:left="6480" w:hanging="360"/>
+      </w:pPr>
+      <w:rPr>
+        <w:rFonts w:ascii="Wingdings" w:hAnsi="Wingdings" w:hint="default"/>
+      </w:rPr>
+    </w:lvl>
+  </w:abstractNum>
+  <w:abstractNum w:abstractNumId="42" w15:restartNumberingAfterBreak="0">
     <w:nsid w:val="61B3571D"/>
     <w:multiLevelType w:val="hybridMultilevel"/>
     <w:tmpl w:val="9782DFFC"/>
@@ -36907,7 +37118,7 @@
       </w:rPr>
     </w:lvl>
   </w:abstractNum>
-  <w:abstractNum w:abstractNumId="42" w15:restartNumberingAfterBreak="0">
+  <w:abstractNum w:abstractNumId="43" w15:restartNumberingAfterBreak="0">
     <w:nsid w:val="6218033E"/>
     <w:multiLevelType w:val="multilevel"/>
     <w:tmpl w:val="040C001D"/>
@@ -36994,7 +37205,7 @@
       </w:pPr>
     </w:lvl>
   </w:abstractNum>
-  <w:abstractNum w:abstractNumId="43" w15:restartNumberingAfterBreak="0">
+  <w:abstractNum w:abstractNumId="44" w15:restartNumberingAfterBreak="0">
     <w:nsid w:val="627865FE"/>
     <w:multiLevelType w:val="hybridMultilevel"/>
     <w:tmpl w:val="23DE7764"/>
@@ -37081,7 +37292,7 @@
       </w:pPr>
     </w:lvl>
   </w:abstractNum>
-  <w:abstractNum w:abstractNumId="44" w15:restartNumberingAfterBreak="0">
+  <w:abstractNum w:abstractNumId="45" w15:restartNumberingAfterBreak="0">
     <w:nsid w:val="62D26108"/>
     <w:multiLevelType w:val="multilevel"/>
     <w:tmpl w:val="67EC5F1C"/>
@@ -37325,7 +37536,7 @@
       </w:rPr>
     </w:lvl>
   </w:abstractNum>
-  <w:abstractNum w:abstractNumId="45" w15:restartNumberingAfterBreak="0">
+  <w:abstractNum w:abstractNumId="46" w15:restartNumberingAfterBreak="0">
     <w:nsid w:val="66DC62C1"/>
     <w:multiLevelType w:val="hybridMultilevel"/>
     <w:tmpl w:val="80F84546"/>
@@ -37438,7 +37649,7 @@
       </w:rPr>
     </w:lvl>
   </w:abstractNum>
-  <w:abstractNum w:abstractNumId="46" w15:restartNumberingAfterBreak="0">
+  <w:abstractNum w:abstractNumId="47" w15:restartNumberingAfterBreak="0">
     <w:nsid w:val="6AC72BCC"/>
     <w:multiLevelType w:val="singleLevel"/>
     <w:tmpl w:val="7B0E5AF4"/>
@@ -37459,7 +37670,7 @@
       </w:rPr>
     </w:lvl>
   </w:abstractNum>
-  <w:abstractNum w:abstractNumId="47" w15:restartNumberingAfterBreak="0">
+  <w:abstractNum w:abstractNumId="48" w15:restartNumberingAfterBreak="0">
     <w:nsid w:val="6C4E4950"/>
     <w:multiLevelType w:val="multilevel"/>
     <w:tmpl w:val="6AEA34FC"/>
@@ -37549,7 +37760,7 @@
       </w:pPr>
     </w:lvl>
   </w:abstractNum>
-  <w:abstractNum w:abstractNumId="48" w15:restartNumberingAfterBreak="0">
+  <w:abstractNum w:abstractNumId="49" w15:restartNumberingAfterBreak="0">
     <w:nsid w:val="6F2533BA"/>
     <w:multiLevelType w:val="hybridMultilevel"/>
     <w:tmpl w:val="45E82FD8"/>
@@ -37662,7 +37873,7 @@
       </w:rPr>
     </w:lvl>
   </w:abstractNum>
-  <w:abstractNum w:abstractNumId="49" w15:restartNumberingAfterBreak="0">
+  <w:abstractNum w:abstractNumId="50" w15:restartNumberingAfterBreak="0">
     <w:nsid w:val="71CD084D"/>
     <w:multiLevelType w:val="singleLevel"/>
     <w:tmpl w:val="94AC21B8"/>
@@ -37683,13 +37894,13 @@
       </w:rPr>
     </w:lvl>
   </w:abstractNum>
-  <w:abstractNum w:abstractNumId="50" w15:restartNumberingAfterBreak="0">
+  <w:abstractNum w:abstractNumId="51" w15:restartNumberingAfterBreak="0">
     <w:nsid w:val="72504972"/>
     <w:multiLevelType w:val="multilevel"/>
     <w:tmpl w:val="966065FC"/>
     <w:numStyleLink w:val="Style6"/>
   </w:abstractNum>
-  <w:abstractNum w:abstractNumId="51" w15:restartNumberingAfterBreak="0">
+  <w:abstractNum w:abstractNumId="52" w15:restartNumberingAfterBreak="0">
     <w:nsid w:val="726B5666"/>
     <w:multiLevelType w:val="multilevel"/>
     <w:tmpl w:val="040C001D"/>
@@ -37776,7 +37987,7 @@
       </w:pPr>
     </w:lvl>
   </w:abstractNum>
-  <w:abstractNum w:abstractNumId="52" w15:restartNumberingAfterBreak="0">
+  <w:abstractNum w:abstractNumId="53" w15:restartNumberingAfterBreak="0">
     <w:nsid w:val="72E51C8E"/>
     <w:multiLevelType w:val="hybridMultilevel"/>
     <w:tmpl w:val="5ADAB4CE"/>
@@ -37917,7 +38128,7 @@
       </w:rPr>
     </w:lvl>
   </w:abstractNum>
-  <w:abstractNum w:abstractNumId="53" w15:restartNumberingAfterBreak="0">
+  <w:abstractNum w:abstractNumId="54" w15:restartNumberingAfterBreak="0">
     <w:nsid w:val="75365A46"/>
     <w:multiLevelType w:val="hybridMultilevel"/>
     <w:tmpl w:val="02944E9E"/>
@@ -38030,7 +38241,7 @@
       </w:rPr>
     </w:lvl>
   </w:abstractNum>
-  <w:abstractNum w:abstractNumId="54" w15:restartNumberingAfterBreak="0">
+  <w:abstractNum w:abstractNumId="55" w15:restartNumberingAfterBreak="0">
     <w:nsid w:val="76875E55"/>
     <w:multiLevelType w:val="hybridMultilevel"/>
     <w:tmpl w:val="552002C6"/>
@@ -38143,7 +38354,7 @@
       </w:rPr>
     </w:lvl>
   </w:abstractNum>
-  <w:abstractNum w:abstractNumId="55" w15:restartNumberingAfterBreak="0">
+  <w:abstractNum w:abstractNumId="56" w15:restartNumberingAfterBreak="0">
     <w:nsid w:val="777210C1"/>
     <w:multiLevelType w:val="hybridMultilevel"/>
     <w:tmpl w:val="D5E2CB46"/>
@@ -38256,7 +38467,7 @@
       </w:rPr>
     </w:lvl>
   </w:abstractNum>
-  <w:abstractNum w:abstractNumId="56" w15:restartNumberingAfterBreak="0">
+  <w:abstractNum w:abstractNumId="57" w15:restartNumberingAfterBreak="0">
     <w:nsid w:val="7815086E"/>
     <w:multiLevelType w:val="hybridMultilevel"/>
     <w:tmpl w:val="2E0E328A"/>
@@ -38369,7 +38580,7 @@
       </w:rPr>
     </w:lvl>
   </w:abstractNum>
-  <w:abstractNum w:abstractNumId="57" w15:restartNumberingAfterBreak="0">
+  <w:abstractNum w:abstractNumId="58" w15:restartNumberingAfterBreak="0">
     <w:nsid w:val="781C1E2F"/>
     <w:multiLevelType w:val="multilevel"/>
     <w:tmpl w:val="7D989C46"/>
@@ -38456,7 +38667,7 @@
       </w:pPr>
     </w:lvl>
   </w:abstractNum>
-  <w:abstractNum w:abstractNumId="58" w15:restartNumberingAfterBreak="0">
+  <w:abstractNum w:abstractNumId="59" w15:restartNumberingAfterBreak="0">
     <w:nsid w:val="785D5676"/>
     <w:multiLevelType w:val="hybridMultilevel"/>
     <w:tmpl w:val="8E7A452C"/>
@@ -38569,7 +38780,7 @@
       </w:rPr>
     </w:lvl>
   </w:abstractNum>
-  <w:abstractNum w:abstractNumId="59" w15:restartNumberingAfterBreak="0">
+  <w:abstractNum w:abstractNumId="60" w15:restartNumberingAfterBreak="0">
     <w:nsid w:val="78E360B5"/>
     <w:multiLevelType w:val="multilevel"/>
     <w:tmpl w:val="6262A29C"/>
@@ -38691,7 +38902,7 @@
       </w:rPr>
     </w:lvl>
   </w:abstractNum>
-  <w:abstractNum w:abstractNumId="60" w15:restartNumberingAfterBreak="0">
+  <w:abstractNum w:abstractNumId="61" w15:restartNumberingAfterBreak="0">
     <w:nsid w:val="7A9B593A"/>
     <w:multiLevelType w:val="hybridMultilevel"/>
     <w:tmpl w:val="ABF43A06"/>
@@ -38804,7 +39015,7 @@
       </w:rPr>
     </w:lvl>
   </w:abstractNum>
-  <w:abstractNum w:abstractNumId="61" w15:restartNumberingAfterBreak="0">
+  <w:abstractNum w:abstractNumId="62" w15:restartNumberingAfterBreak="0">
     <w:nsid w:val="7B7D2FF2"/>
     <w:multiLevelType w:val="hybridMultilevel"/>
     <w:tmpl w:val="16869952"/>
@@ -38917,7 +39128,7 @@
       </w:rPr>
     </w:lvl>
   </w:abstractNum>
-  <w:abstractNum w:abstractNumId="62" w15:restartNumberingAfterBreak="0">
+  <w:abstractNum w:abstractNumId="63" w15:restartNumberingAfterBreak="0">
     <w:nsid w:val="7BCB6FC5"/>
     <w:multiLevelType w:val="hybridMultilevel"/>
     <w:tmpl w:val="6450BB26"/>
@@ -39030,7 +39241,7 @@
       </w:rPr>
     </w:lvl>
   </w:abstractNum>
-  <w:abstractNum w:abstractNumId="63" w15:restartNumberingAfterBreak="0">
+  <w:abstractNum w:abstractNumId="64" w15:restartNumberingAfterBreak="0">
     <w:nsid w:val="7E793EE1"/>
     <w:multiLevelType w:val="hybridMultilevel"/>
     <w:tmpl w:val="ED266F96"/>
@@ -39150,7 +39361,7 @@
     <w:abstractNumId w:val="22"/>
   </w:num>
   <w:num w:numId="3">
-    <w:abstractNumId w:val="43"/>
+    <w:abstractNumId w:val="44"/>
   </w:num>
   <w:num w:numId="4">
     <w:abstractNumId w:val="39"/>
@@ -39162,25 +39373,25 @@
     <w:abstractNumId w:val="0"/>
   </w:num>
   <w:num w:numId="7">
-    <w:abstractNumId w:val="52"/>
+    <w:abstractNumId w:val="53"/>
   </w:num>
   <w:num w:numId="8">
-    <w:abstractNumId w:val="49"/>
+    <w:abstractNumId w:val="50"/>
   </w:num>
   <w:num w:numId="9">
-    <w:abstractNumId w:val="46"/>
+    <w:abstractNumId w:val="47"/>
   </w:num>
   <w:num w:numId="10">
-    <w:abstractNumId w:val="44"/>
+    <w:abstractNumId w:val="45"/>
   </w:num>
   <w:num w:numId="11">
-    <w:abstractNumId w:val="42"/>
+    <w:abstractNumId w:val="43"/>
   </w:num>
   <w:num w:numId="12">
     <w:abstractNumId w:val="4"/>
   </w:num>
   <w:num w:numId="13">
-    <w:abstractNumId w:val="50"/>
+    <w:abstractNumId w:val="51"/>
     <w:lvlOverride w:ilvl="0">
       <w:lvl w:ilvl="0">
         <w:start w:val="2"/>
@@ -39398,19 +39609,19 @@
     </w:lvlOverride>
   </w:num>
   <w:num w:numId="14">
-    <w:abstractNumId w:val="47"/>
+    <w:abstractNumId w:val="48"/>
   </w:num>
   <w:num w:numId="15">
     <w:abstractNumId w:val="30"/>
   </w:num>
   <w:num w:numId="16">
-    <w:abstractNumId w:val="59"/>
+    <w:abstractNumId w:val="60"/>
   </w:num>
   <w:num w:numId="17">
-    <w:abstractNumId w:val="51"/>
+    <w:abstractNumId w:val="52"/>
   </w:num>
   <w:num w:numId="18">
-    <w:abstractNumId w:val="57"/>
+    <w:abstractNumId w:val="58"/>
   </w:num>
   <w:num w:numId="19">
     <w:abstractNumId w:val="17"/>
@@ -39564,7 +39775,7 @@
     <w:abstractNumId w:val="20"/>
   </w:num>
   <w:num w:numId="27">
-    <w:abstractNumId w:val="56"/>
+    <w:abstractNumId w:val="57"/>
   </w:num>
   <w:num w:numId="28">
     <w:abstractNumId w:val="19"/>
@@ -39573,7 +39784,7 @@
     <w:abstractNumId w:val="15"/>
   </w:num>
   <w:num w:numId="30">
-    <w:abstractNumId w:val="41"/>
+    <w:abstractNumId w:val="42"/>
   </w:num>
   <w:num w:numId="31">
     <w:abstractNumId w:val="36"/>
@@ -39582,7 +39793,7 @@
     <w:abstractNumId w:val="13"/>
   </w:num>
   <w:num w:numId="33">
-    <w:abstractNumId w:val="63"/>
+    <w:abstractNumId w:val="64"/>
   </w:num>
   <w:num w:numId="34">
     <w:abstractNumId w:val="28"/>
@@ -39597,7 +39808,7 @@
     <w:abstractNumId w:val="29"/>
   </w:num>
   <w:num w:numId="38">
-    <w:abstractNumId w:val="58"/>
+    <w:abstractNumId w:val="59"/>
   </w:num>
   <w:num w:numId="39">
     <w:abstractNumId w:val="11"/>
@@ -39645,7 +39856,7 @@
     <w:abstractNumId w:val="33"/>
   </w:num>
   <w:num w:numId="45">
-    <w:abstractNumId w:val="45"/>
+    <w:abstractNumId w:val="46"/>
   </w:num>
   <w:num w:numId="46">
     <w:abstractNumId w:val="18"/>
@@ -39799,7 +40010,7 @@
     <w:abstractNumId w:val="8"/>
   </w:num>
   <w:num w:numId="51">
-    <w:abstractNumId w:val="55"/>
+    <w:abstractNumId w:val="56"/>
   </w:num>
   <w:num w:numId="52">
     <w:abstractNumId w:val="14"/>
@@ -39811,7 +40022,7 @@
     <w:abstractNumId w:val="7"/>
   </w:num>
   <w:num w:numId="55">
-    <w:abstractNumId w:val="54"/>
+    <w:abstractNumId w:val="55"/>
   </w:num>
   <w:num w:numId="56">
     <w:abstractNumId w:val="9"/>
@@ -39820,31 +40031,34 @@
     <w:abstractNumId w:val="37"/>
   </w:num>
   <w:num w:numId="58">
-    <w:abstractNumId w:val="53"/>
+    <w:abstractNumId w:val="54"/>
   </w:num>
   <w:num w:numId="59">
-    <w:abstractNumId w:val="62"/>
+    <w:abstractNumId w:val="63"/>
   </w:num>
   <w:num w:numId="60">
-    <w:abstractNumId w:val="60"/>
+    <w:abstractNumId w:val="61"/>
   </w:num>
   <w:num w:numId="61">
     <w:abstractNumId w:val="12"/>
   </w:num>
   <w:num w:numId="62">
-    <w:abstractNumId w:val="61"/>
+    <w:abstractNumId w:val="62"/>
   </w:num>
   <w:num w:numId="63">
     <w:abstractNumId w:val="23"/>
   </w:num>
   <w:num w:numId="64">
-    <w:abstractNumId w:val="48"/>
+    <w:abstractNumId w:val="49"/>
   </w:num>
   <w:num w:numId="65">
     <w:abstractNumId w:val="16"/>
   </w:num>
   <w:num w:numId="66">
     <w:abstractNumId w:val="38"/>
+  </w:num>
+  <w:num w:numId="67">
+    <w:abstractNumId w:val="41"/>
   </w:num>
   <w:numIdMacAtCleanup w:val="64"/>
 </w:numbering>
@@ -44073,6 +44287,7 @@
     <w:rsid w:val="008B39B4"/>
     <w:rsid w:val="008E2DD6"/>
     <w:rsid w:val="0095591F"/>
+    <w:rsid w:val="009617E0"/>
     <w:rsid w:val="00981DCF"/>
     <w:rsid w:val="009A44AE"/>
     <w:rsid w:val="009F1E39"/>
@@ -44085,6 +44300,7 @@
     <w:rsid w:val="00B4486A"/>
     <w:rsid w:val="00B80DC7"/>
     <w:rsid w:val="00BE6543"/>
+    <w:rsid w:val="00BF68D9"/>
     <w:rsid w:val="00C40F43"/>
     <w:rsid w:val="00C42D61"/>
     <w:rsid w:val="00C44A78"/>

</xml_diff>